<commit_message>
Table of Contents added to report
</commit_message>
<xml_diff>
--- a/Report.docx
+++ b/Report.docx
@@ -7,6 +7,7 @@
         <w:rPr>
           <w:rFonts w:asciiTheme="majorHAnsi" w:eastAsiaTheme="majorEastAsia" w:hAnsiTheme="majorHAnsi" w:cstheme="majorBidi"/>
           <w:caps/>
+          <w:lang w:val="en-IE" w:eastAsia="en-US"/>
         </w:rPr>
         <w:id w:val="-1152134299"/>
         <w:docPartObj>
@@ -22,7 +23,6 @@
           <w:caps w:val="0"/>
           <w:sz w:val="36"/>
           <w:szCs w:val="36"/>
-          <w:lang w:val="en-IE" w:eastAsia="en-US"/>
         </w:rPr>
       </w:sdtEndPr>
       <w:sdtContent>
@@ -76,6 +76,7 @@
                 <w:dataBinding w:prefixMappings="xmlns:ns0='http://schemas.openxmlformats.org/package/2006/metadata/core-properties' xmlns:ns1='http://purl.org/dc/elements/1.1/'" w:xpath="/ns0:coreProperties[1]/ns1:title[1]" w:storeItemID="{6C3C8BC8-F283-45AE-878A-BAB7291924A1}"/>
                 <w:text/>
               </w:sdtPr>
+              <w:sdtEndPr/>
               <w:sdtContent>
                 <w:tc>
                   <w:tcPr>
@@ -128,6 +129,7 @@
                 <w:dataBinding w:prefixMappings="xmlns:ns0='http://schemas.openxmlformats.org/package/2006/metadata/core-properties' xmlns:ns1='http://purl.org/dc/elements/1.1/'" w:xpath="/ns0:coreProperties[1]/ns1:subject[1]" w:storeItemID="{6C3C8BC8-F283-45AE-878A-BAB7291924A1}"/>
                 <w:text/>
               </w:sdtPr>
+              <w:sdtEndPr/>
               <w:sdtContent>
                 <w:tc>
                   <w:tcPr>
@@ -291,22 +293,21 @@
     </w:sdt>
     <w:sdt>
       <w:sdtPr>
+        <w:rPr>
+          <w:rFonts w:asciiTheme="minorHAnsi" w:eastAsiaTheme="minorEastAsia" w:hAnsiTheme="minorHAnsi" w:cstheme="minorBidi"/>
+          <w:b w:val="0"/>
+          <w:bCs w:val="0"/>
+          <w:color w:val="auto"/>
+          <w:sz w:val="22"/>
+          <w:szCs w:val="22"/>
+        </w:rPr>
         <w:id w:val="378439705"/>
         <w:docPartObj>
           <w:docPartGallery w:val="Table of Contents"/>
           <w:docPartUnique/>
         </w:docPartObj>
       </w:sdtPr>
-      <w:sdtEndPr>
-        <w:rPr>
-          <w:rFonts w:asciiTheme="minorHAnsi" w:eastAsiaTheme="minorEastAsia" w:hAnsiTheme="minorHAnsi" w:cstheme="minorBidi"/>
-          <w:b w:val="0"/>
-          <w:bCs w:val="0"/>
-          <w:color w:val="auto"/>
-          <w:sz w:val="22"/>
-          <w:szCs w:val="22"/>
-        </w:rPr>
-      </w:sdtEndPr>
+      <w:sdtEndPr/>
       <w:sdtContent>
         <w:p>
           <w:pPr>
@@ -319,32 +320,202 @@
         <w:p>
           <w:pPr>
             <w:pStyle w:val="TOC1"/>
+            <w:rPr>
+              <w:b/>
+              <w:bCs/>
+            </w:rPr>
           </w:pPr>
-          <w:sdt>
-            <w:sdtPr>
-              <w:rPr>
-                <w:b/>
-                <w:bCs/>
-              </w:rPr>
-              <w:id w:val="183865962"/>
-              <w:placeholder>
-                <w:docPart w:val="024BC556613C4CF7BEAF568CF89D7737"/>
-              </w:placeholder>
-              <w:temporary/>
-              <w:showingPlcHdr/>
-            </w:sdtPr>
-            <w:sdtContent>
-              <w:r>
-                <w:rPr>
-                  <w:b/>
-                  <w:bCs/>
-                </w:rPr>
-                <w:t>Type chapter title (level 1)</w:t>
-              </w:r>
-            </w:sdtContent>
-          </w:sdt>
+          <w:r>
+            <w:rPr>
+              <w:b/>
+              <w:bCs/>
+            </w:rPr>
+            <w:t>Requirements</w:t>
+          </w:r>
           <w:r>
             <w:ptab w:relativeTo="margin" w:alignment="right" w:leader="dot"/>
+          </w:r>
+          <w:r>
+            <w:rPr>
+              <w:b/>
+              <w:bCs/>
+            </w:rPr>
+            <w:t>2</w:t>
+          </w:r>
+        </w:p>
+        <w:p>
+          <w:pPr>
+            <w:rPr>
+              <w:lang w:val="en-US" w:eastAsia="ja-JP"/>
+            </w:rPr>
+          </w:pPr>
+          <w:r>
+            <w:rPr>
+              <w:b/>
+              <w:bCs/>
+            </w:rPr>
+            <w:t>Discussion of Architectural and Design Patterns</w:t>
+          </w:r>
+          <w:r>
+            <w:ptab w:relativeTo="margin" w:alignment="right" w:leader="dot"/>
+          </w:r>
+          <w:r>
+            <w:rPr>
+              <w:b/>
+              <w:bCs/>
+            </w:rPr>
+            <w:t>5</w:t>
+          </w:r>
+        </w:p>
+        <w:p>
+          <w:pPr>
+            <w:pStyle w:val="TOC1"/>
+            <w:rPr>
+              <w:b/>
+              <w:bCs/>
+            </w:rPr>
+          </w:pPr>
+          <w:r>
+            <w:rPr>
+              <w:b/>
+              <w:bCs/>
+            </w:rPr>
+            <w:t>Structural Diagram</w:t>
+          </w:r>
+          <w:r>
+            <w:ptab w:relativeTo="margin" w:alignment="right" w:leader="dot"/>
+          </w:r>
+          <w:r>
+            <w:rPr>
+              <w:b/>
+              <w:bCs/>
+            </w:rPr>
+            <w:t>6</w:t>
+          </w:r>
+        </w:p>
+        <w:p>
+          <w:pPr>
+            <w:rPr>
+              <w:b/>
+              <w:bCs/>
+            </w:rPr>
+          </w:pPr>
+          <w:r>
+            <w:rPr>
+              <w:b/>
+              <w:bCs/>
+            </w:rPr>
+            <w:t>Sequence Diagram of Interceptor</w:t>
+          </w:r>
+          <w:r>
+            <w:ptab w:relativeTo="margin" w:alignment="right" w:leader="dot"/>
+          </w:r>
+          <w:r>
+            <w:rPr>
+              <w:b/>
+              <w:bCs/>
+            </w:rPr>
+            <w:t>7</w:t>
+          </w:r>
+        </w:p>
+        <w:p>
+          <w:pPr>
+            <w:rPr>
+              <w:b/>
+              <w:bCs/>
+            </w:rPr>
+          </w:pPr>
+          <w:r>
+            <w:rPr>
+              <w:b/>
+              <w:bCs/>
+            </w:rPr>
+            <w:t>Added Value</w:t>
+          </w:r>
+          <w:r>
+            <w:ptab w:relativeTo="margin" w:alignment="right" w:leader="dot"/>
+          </w:r>
+          <w:r>
+            <w:rPr>
+              <w:b/>
+              <w:bCs/>
+            </w:rPr>
+            <w:t>8</w:t>
+          </w:r>
+        </w:p>
+        <w:p>
+          <w:pPr>
+            <w:rPr>
+              <w:b/>
+              <w:bCs/>
+            </w:rPr>
+          </w:pPr>
+          <w:r>
+            <w:rPr>
+              <w:b/>
+              <w:bCs/>
+            </w:rPr>
+            <w:t>Evidence of Testing</w:t>
+          </w:r>
+          <w:r>
+            <w:ptab w:relativeTo="margin" w:alignment="right" w:leader="dot"/>
+          </w:r>
+          <w:r>
+            <w:rPr>
+              <w:b/>
+              <w:bCs/>
+            </w:rPr>
+            <w:t>9</w:t>
+          </w:r>
+        </w:p>
+        <w:p>
+          <w:pPr>
+            <w:rPr>
+              <w:b/>
+              <w:bCs/>
+            </w:rPr>
+          </w:pPr>
+          <w:r>
+            <w:rPr>
+              <w:b/>
+              <w:bCs/>
+            </w:rPr>
+            <w:t xml:space="preserve">Discussion of Non-Functional Requirements </w:t>
+          </w:r>
+          <w:r>
+            <w:ptab w:relativeTo="margin" w:alignment="right" w:leader="dot"/>
+          </w:r>
+          <w:r>
+            <w:rPr>
+              <w:b/>
+              <w:bCs/>
+            </w:rPr>
+            <w:t>10</w:t>
+          </w:r>
+        </w:p>
+        <w:p>
+          <w:pPr>
+            <w:rPr>
+              <w:b/>
+              <w:bCs/>
+            </w:rPr>
+          </w:pPr>
+          <w:r>
+            <w:rPr>
+              <w:b/>
+              <w:bCs/>
+            </w:rPr>
+            <w:t>Performance Engineering</w:t>
+          </w:r>
+          <w:r>
+            <w:ptab w:relativeTo="margin" w:alignment="right" w:leader="dot"/>
+          </w:r>
+          <w:r>
+            <w:rPr>
+              <w:b/>
+              <w:bCs/>
+            </w:rPr>
+            <w:t>1</w:t>
           </w:r>
           <w:r>
             <w:rPr>
@@ -356,85 +527,18 @@
         </w:p>
         <w:p>
           <w:pPr>
-            <w:pStyle w:val="TOC2"/>
-            <w:ind w:left="216"/>
+            <w:rPr>
+              <w:b/>
+              <w:bCs/>
+            </w:rPr>
           </w:pPr>
-          <w:sdt>
-            <w:sdtPr>
-              <w:id w:val="1667506712"/>
-              <w:placeholder>
-                <w:docPart w:val="127FF2133B6C4A9FB28EC74F67D36581"/>
-              </w:placeholder>
-              <w:temporary/>
-              <w:showingPlcHdr/>
-            </w:sdtPr>
-            <w:sdtContent>
-              <w:r>
-                <w:t>Type chapter title (level 2)</w:t>
-              </w:r>
-            </w:sdtContent>
-          </w:sdt>
           <w:r>
-            <w:ptab w:relativeTo="margin" w:alignment="right" w:leader="dot"/>
+            <w:rPr>
+              <w:b/>
+              <w:bCs/>
+            </w:rPr>
+            <w:t>Reference</w:t>
           </w:r>
-          <w:r>
-            <w:t>2</w:t>
-          </w:r>
-        </w:p>
-        <w:p>
-          <w:pPr>
-            <w:pStyle w:val="TOC3"/>
-            <w:ind w:left="446"/>
-          </w:pPr>
-          <w:sdt>
-            <w:sdtPr>
-              <w:id w:val="93059032"/>
-              <w:placeholder>
-                <w:docPart w:val="7FEF5D85B89B4DF89E0D056AA549A363"/>
-              </w:placeholder>
-              <w:temporary/>
-              <w:showingPlcHdr/>
-            </w:sdtPr>
-            <w:sdtContent>
-              <w:r>
-                <w:t>Type chapter title (level 3)</w:t>
-              </w:r>
-            </w:sdtContent>
-          </w:sdt>
-          <w:r>
-            <w:ptab w:relativeTo="margin" w:alignment="right" w:leader="dot"/>
-          </w:r>
-          <w:r>
-            <w:t>3</w:t>
-          </w:r>
-        </w:p>
-        <w:p>
-          <w:pPr>
-            <w:pStyle w:val="TOC1"/>
-          </w:pPr>
-          <w:sdt>
-            <w:sdtPr>
-              <w:rPr>
-                <w:b/>
-                <w:bCs/>
-              </w:rPr>
-              <w:id w:val="183865966"/>
-              <w:placeholder>
-                <w:docPart w:val="024BC556613C4CF7BEAF568CF89D7737"/>
-              </w:placeholder>
-              <w:temporary/>
-              <w:showingPlcHdr/>
-            </w:sdtPr>
-            <w:sdtContent>
-              <w:r>
-                <w:rPr>
-                  <w:b/>
-                  <w:bCs/>
-                </w:rPr>
-                <w:t>Type chapter title (level 1)</w:t>
-              </w:r>
-            </w:sdtContent>
-          </w:sdt>
           <w:r>
             <w:ptab w:relativeTo="margin" w:alignment="right" w:leader="dot"/>
           </w:r>
@@ -443,62 +547,44 @@
               <w:b/>
               <w:bCs/>
             </w:rPr>
-            <w:t>4</w:t>
+            <w:t>1</w:t>
+          </w:r>
+          <w:r>
+            <w:rPr>
+              <w:b/>
+              <w:bCs/>
+            </w:rPr>
+            <w:t>3</w:t>
           </w:r>
         </w:p>
         <w:p>
           <w:pPr>
-            <w:pStyle w:val="TOC2"/>
-            <w:ind w:left="216"/>
+            <w:rPr>
+              <w:b/>
+              <w:bCs/>
+            </w:rPr>
           </w:pPr>
-          <w:sdt>
-            <w:sdtPr>
-              <w:id w:val="93059040"/>
-              <w:placeholder>
-                <w:docPart w:val="127FF2133B6C4A9FB28EC74F67D36581"/>
-              </w:placeholder>
-              <w:temporary/>
-              <w:showingPlcHdr/>
-            </w:sdtPr>
-            <w:sdtContent>
-              <w:r>
-                <w:t>Type chapter title (level 2)</w:t>
-              </w:r>
-            </w:sdtContent>
-          </w:sdt>
-          <w:r>
-            <w:ptab w:relativeTo="margin" w:alignment="right" w:leader="dot"/>
-          </w:r>
-          <w:r>
-            <w:t>5</w:t>
-          </w:r>
+        </w:p>
+        <w:p>
+          <w:pPr>
+            <w:rPr>
+              <w:b/>
+              <w:bCs/>
+            </w:rPr>
+          </w:pPr>
+        </w:p>
+        <w:p>
+          <w:pPr>
+            <w:rPr>
+              <w:lang w:val="en-US" w:eastAsia="ja-JP"/>
+            </w:rPr>
+          </w:pPr>
         </w:p>
         <w:p>
           <w:pPr>
             <w:pStyle w:val="TOC3"/>
             <w:ind w:left="446"/>
           </w:pPr>
-          <w:sdt>
-            <w:sdtPr>
-              <w:id w:val="93059044"/>
-              <w:placeholder>
-                <w:docPart w:val="7FEF5D85B89B4DF89E0D056AA549A363"/>
-              </w:placeholder>
-              <w:temporary/>
-              <w:showingPlcHdr/>
-            </w:sdtPr>
-            <w:sdtContent>
-              <w:r>
-                <w:t>Type chapter title (level 3)</w:t>
-              </w:r>
-            </w:sdtContent>
-          </w:sdt>
-          <w:r>
-            <w:ptab w:relativeTo="margin" w:alignment="right" w:leader="dot"/>
-          </w:r>
-          <w:r>
-            <w:t>6</w:t>
-          </w:r>
         </w:p>
       </w:sdtContent>
     </w:sdt>
@@ -611,73 +697,13 @@
           <w:szCs w:val="36"/>
         </w:rPr>
       </w:pPr>
-    </w:p>
-    <w:p>
-      <w:pPr>
+      <w:r>
         <w:rPr>
           <w:b/>
           <w:i/>
           <w:sz w:val="36"/>
           <w:szCs w:val="36"/>
         </w:rPr>
-      </w:pPr>
-    </w:p>
-    <w:p>
-      <w:pPr>
-        <w:rPr>
-          <w:b/>
-          <w:i/>
-          <w:sz w:val="36"/>
-          <w:szCs w:val="36"/>
-        </w:rPr>
-      </w:pPr>
-    </w:p>
-    <w:p>
-      <w:pPr>
-        <w:rPr>
-          <w:b/>
-          <w:i/>
-          <w:sz w:val="36"/>
-          <w:szCs w:val="36"/>
-        </w:rPr>
-      </w:pPr>
-    </w:p>
-    <w:p>
-      <w:pPr>
-        <w:rPr>
-          <w:b/>
-          <w:i/>
-          <w:sz w:val="36"/>
-          <w:szCs w:val="36"/>
-        </w:rPr>
-      </w:pPr>
-    </w:p>
-    <w:p>
-      <w:pPr>
-        <w:rPr>
-          <w:b/>
-          <w:i/>
-          <w:sz w:val="36"/>
-          <w:szCs w:val="36"/>
-        </w:rPr>
-      </w:pPr>
-    </w:p>
-    <w:p>
-      <w:pPr>
-        <w:rPr>
-          <w:b/>
-          <w:i/>
-          <w:sz w:val="36"/>
-          <w:szCs w:val="36"/>
-        </w:rPr>
-      </w:pPr>
-      <w:r>
-        <w:rPr>
-          <w:b/>
-          <w:i/>
-          <w:sz w:val="36"/>
-          <w:szCs w:val="36"/>
-        </w:rPr>
         <w:lastRenderedPageBreak/>
         <w:t>Requirements</w:t>
       </w:r>
@@ -693,7 +719,7 @@
       </w:pPr>
       <w:r>
         <w:rPr>
-          <w:rFonts w:ascii="Times New Roman" w:hAnsi="Times New Roman" w:cs="Times New Roman"/>
+          <w:rFonts w:asciiTheme="majorHAnsi" w:hAnsiTheme="majorHAnsi" w:cs="Times New Roman"/>
           <w:b/>
           <w:sz w:val="28"/>
           <w:szCs w:val="28"/>
@@ -730,7 +756,7 @@
     <w:p>
       <w:pPr>
         <w:rPr>
-          <w:rFonts w:ascii="Times New Roman" w:hAnsi="Times New Roman" w:cs="Times New Roman"/>
+          <w:rFonts w:asciiTheme="majorHAnsi" w:hAnsiTheme="majorHAnsi" w:cs="Times New Roman"/>
           <w:b/>
           <w:sz w:val="28"/>
           <w:szCs w:val="28"/>
@@ -739,23 +765,13 @@
       </w:pPr>
       <w:r>
         <w:rPr>
-          <w:rFonts w:ascii="Times New Roman" w:hAnsi="Times New Roman" w:cs="Times New Roman"/>
+          <w:rFonts w:asciiTheme="majorHAnsi" w:hAnsiTheme="majorHAnsi" w:cs="Times New Roman"/>
           <w:b/>
           <w:sz w:val="28"/>
           <w:szCs w:val="28"/>
           <w:u w:val="single"/>
         </w:rPr>
-        <w:t xml:space="preserve">Narrative &amp; </w:t>
-      </w:r>
-      <w:r>
-        <w:rPr>
-          <w:rFonts w:ascii="Times New Roman" w:hAnsi="Times New Roman" w:cs="Times New Roman"/>
-          <w:b/>
-          <w:sz w:val="28"/>
-          <w:szCs w:val="28"/>
-          <w:u w:val="single"/>
-        </w:rPr>
-        <w:t>Use Case Diagram</w:t>
+        <w:t>Narrative &amp; Use Case Diagram</w:t>
       </w:r>
     </w:p>
     <w:p/>
@@ -784,7 +800,7 @@
                     <pic:cNvPicPr/>
                   </pic:nvPicPr>
                   <pic:blipFill>
-                    <a:blip r:embed="rId6">
+                    <a:blip r:embed="rId8">
                       <a:extLst>
                         <a:ext uri="{28A0092B-C50C-407E-A947-70E740481C1C}">
                           <a14:useLocalDpi xmlns:a14="http://schemas.microsoft.com/office/drawing/2010/main" val="0"/>
@@ -4418,8 +4434,14 @@
     <w:p>
       <w:pPr>
         <w:pStyle w:val="Heading1"/>
+        <w:rPr>
+          <w:color w:val="auto"/>
+        </w:rPr>
       </w:pPr>
       <w:r>
+        <w:rPr>
+          <w:color w:val="auto"/>
+        </w:rPr>
         <w:lastRenderedPageBreak/>
         <w:t>Discussion of Architectural and Design Patterns</w:t>
       </w:r>
@@ -4432,8 +4454,14 @@
     <w:p>
       <w:pPr>
         <w:pStyle w:val="Heading2"/>
+        <w:rPr>
+          <w:color w:val="auto"/>
+        </w:rPr>
       </w:pPr>
       <w:r>
+        <w:rPr>
+          <w:color w:val="auto"/>
+        </w:rPr>
         <w:t>Abstract Factory</w:t>
       </w:r>
     </w:p>
@@ -4445,8 +4473,14 @@
     <w:p>
       <w:pPr>
         <w:pStyle w:val="Heading2"/>
+        <w:rPr>
+          <w:color w:val="auto"/>
+        </w:rPr>
       </w:pPr>
       <w:r>
+        <w:rPr>
+          <w:color w:val="auto"/>
+        </w:rPr>
         <w:t>Decorator</w:t>
       </w:r>
     </w:p>
@@ -4522,8 +4556,14 @@
     <w:p>
       <w:pPr>
         <w:pStyle w:val="Heading2"/>
+        <w:rPr>
+          <w:color w:val="auto"/>
+        </w:rPr>
       </w:pPr>
       <w:r>
+        <w:rPr>
+          <w:color w:val="auto"/>
+        </w:rPr>
         <w:t>Observer</w:t>
       </w:r>
     </w:p>
@@ -4552,8 +4592,14 @@
     <w:p>
       <w:pPr>
         <w:pStyle w:val="Heading2"/>
+        <w:rPr>
+          <w:color w:val="auto"/>
+        </w:rPr>
       </w:pPr>
       <w:r>
+        <w:rPr>
+          <w:color w:val="auto"/>
+        </w:rPr>
         <w:t>Strategy</w:t>
       </w:r>
     </w:p>
@@ -4574,8 +4620,14 @@
     <w:p>
       <w:pPr>
         <w:pStyle w:val="Heading2"/>
+        <w:rPr>
+          <w:color w:val="auto"/>
+        </w:rPr>
       </w:pPr>
       <w:r>
+        <w:rPr>
+          <w:color w:val="auto"/>
+        </w:rPr>
         <w:t>Façade</w:t>
       </w:r>
     </w:p>
@@ -4596,8 +4648,14 @@
     <w:p>
       <w:pPr>
         <w:pStyle w:val="Heading2"/>
+        <w:rPr>
+          <w:color w:val="auto"/>
+        </w:rPr>
       </w:pPr>
       <w:r>
+        <w:rPr>
+          <w:color w:val="auto"/>
+        </w:rPr>
         <w:t>Interceptor</w:t>
       </w:r>
     </w:p>
@@ -4632,8 +4690,14 @@
     <w:p>
       <w:pPr>
         <w:pStyle w:val="Heading1"/>
+        <w:rPr>
+          <w:color w:val="auto"/>
+        </w:rPr>
       </w:pPr>
       <w:r>
+        <w:rPr>
+          <w:color w:val="auto"/>
+        </w:rPr>
         <w:lastRenderedPageBreak/>
         <w:t>Structural Diagram</w:t>
       </w:r>
@@ -4646,12 +4710,21 @@
     <w:p>
       <w:pPr>
         <w:pStyle w:val="Heading1"/>
+        <w:rPr>
+          <w:color w:val="auto"/>
+        </w:rPr>
       </w:pPr>
       <w:r>
+        <w:rPr>
+          <w:color w:val="auto"/>
+        </w:rPr>
         <w:lastRenderedPageBreak/>
         <w:t>Runtime Diagram</w:t>
       </w:r>
       <w:r>
+        <w:rPr>
+          <w:color w:val="auto"/>
+        </w:rPr>
         <w:t xml:space="preserve"> of Interceptor</w:t>
       </w:r>
     </w:p>
@@ -4682,7 +4755,7 @@
                     </pic:cNvPicPr>
                   </pic:nvPicPr>
                   <pic:blipFill rotWithShape="1">
-                    <a:blip r:embed="rId7" cstate="print">
+                    <a:blip r:embed="rId9" cstate="print">
                       <a:extLst>
                         <a:ext uri="{28A0092B-C50C-407E-A947-70E740481C1C}">
                           <a14:useLocalDpi xmlns:a14="http://schemas.microsoft.com/office/drawing/2010/main" val="0"/>
@@ -4788,8 +4861,6 @@
         <w:lastRenderedPageBreak/>
         <w:t>Added Value</w:t>
       </w:r>
-      <w:bookmarkStart w:id="0" w:name="_GoBack"/>
-      <w:bookmarkEnd w:id="0"/>
       <w:r>
         <w:rPr>
           <w:b/>
@@ -5009,6 +5080,28 @@
           <w:szCs w:val="36"/>
         </w:rPr>
       </w:pPr>
+    </w:p>
+    <w:p>
+      <w:pPr>
+        <w:rPr>
+          <w:rFonts w:asciiTheme="majorHAnsi" w:hAnsiTheme="majorHAnsi" w:cs="Times New Roman"/>
+          <w:b/>
+          <w:sz w:val="28"/>
+          <w:szCs w:val="28"/>
+          <w:u w:val="single"/>
+        </w:rPr>
+      </w:pPr>
+      <w:r>
+        <w:rPr>
+          <w:rFonts w:asciiTheme="majorHAnsi" w:hAnsiTheme="majorHAnsi" w:cs="Times New Roman"/>
+          <w:b/>
+          <w:sz w:val="28"/>
+          <w:szCs w:val="28"/>
+          <w:u w:val="single"/>
+        </w:rPr>
+        <w:lastRenderedPageBreak/>
+        <w:t>Discussion on NFRs with a focus on Architectural Use Cases (Quality Attributes)</w:t>
+      </w:r>
     </w:p>
     <w:p>
       <w:pPr>
@@ -5020,28 +5113,6 @@
           <w:u w:val="single"/>
         </w:rPr>
       </w:pPr>
-      <w:r>
-        <w:rPr>
-          <w:rFonts w:ascii="Times New Roman" w:hAnsi="Times New Roman" w:cs="Times New Roman"/>
-          <w:b/>
-          <w:sz w:val="28"/>
-          <w:szCs w:val="28"/>
-          <w:u w:val="single"/>
-        </w:rPr>
-        <w:lastRenderedPageBreak/>
-        <w:t>Discussion on NFRs with a focus on Architectural Use Cases (Quality Attributes)</w:t>
-      </w:r>
-    </w:p>
-    <w:p>
-      <w:pPr>
-        <w:rPr>
-          <w:rFonts w:ascii="Times New Roman" w:hAnsi="Times New Roman" w:cs="Times New Roman"/>
-          <w:b/>
-          <w:sz w:val="28"/>
-          <w:szCs w:val="28"/>
-          <w:u w:val="single"/>
-        </w:rPr>
-      </w:pPr>
     </w:p>
     <w:p>
       <w:pPr>
@@ -6035,14 +6106,24 @@
     <w:p>
       <w:pPr>
         <w:pStyle w:val="Heading1"/>
+        <w:rPr>
+          <w:color w:val="auto"/>
+        </w:rPr>
       </w:pPr>
       <w:r>
+        <w:rPr>
+          <w:color w:val="auto"/>
+        </w:rPr>
         <w:lastRenderedPageBreak/>
         <w:t>References</w:t>
       </w:r>
     </w:p>
-    <w:p/>
+    <w:p>
+      <w:bookmarkStart w:id="0" w:name="_GoBack"/>
+      <w:bookmarkEnd w:id="0"/>
+    </w:p>
     <w:sectPr>
+      <w:footerReference w:type="default" r:id="rId10"/>
       <w:pgSz w:w="11906" w:h="16838"/>
       <w:pgMar w:top="1440" w:right="1440" w:bottom="1440" w:left="1440" w:header="708" w:footer="708" w:gutter="0"/>
       <w:pgNumType w:start="0"/>
@@ -6052,6 +6133,109 @@
     </w:sectPr>
   </w:body>
 </w:document>
+</file>
+
+<file path=word/endnotes.xml><?xml version="1.0" encoding="utf-8"?>
+<w:endnotes xmlns:wpc="http://schemas.microsoft.com/office/word/2010/wordprocessingCanvas" xmlns:mc="http://schemas.openxmlformats.org/markup-compatibility/2006" xmlns:o="urn:schemas-microsoft-com:office:office" xmlns:r="http://schemas.openxmlformats.org/officeDocument/2006/relationships" xmlns:m="http://schemas.openxmlformats.org/officeDocument/2006/math" xmlns:v="urn:schemas-microsoft-com:vml" xmlns:wp14="http://schemas.microsoft.com/office/word/2010/wordprocessingDrawing" xmlns:wp="http://schemas.openxmlformats.org/drawingml/2006/wordprocessingDrawing" xmlns:w10="urn:schemas-microsoft-com:office:word" xmlns:w="http://schemas.openxmlformats.org/wordprocessingml/2006/main" xmlns:w14="http://schemas.microsoft.com/office/word/2010/wordml" xmlns:wpg="http://schemas.microsoft.com/office/word/2010/wordprocessingGroup" xmlns:wpi="http://schemas.microsoft.com/office/word/2010/wordprocessingInk" xmlns:wne="http://schemas.microsoft.com/office/word/2006/wordml" xmlns:wps="http://schemas.microsoft.com/office/word/2010/wordprocessingShape" mc:Ignorable="w14 wp14">
+  <w:endnote w:type="separator" w:id="-1">
+    <w:p>
+      <w:pPr>
+        <w:spacing w:after="0" w:line="240" w:lineRule="auto"/>
+      </w:pPr>
+      <w:r>
+        <w:separator/>
+      </w:r>
+    </w:p>
+  </w:endnote>
+  <w:endnote w:type="continuationSeparator" w:id="0">
+    <w:p>
+      <w:pPr>
+        <w:spacing w:after="0" w:line="240" w:lineRule="auto"/>
+      </w:pPr>
+      <w:r>
+        <w:continuationSeparator/>
+      </w:r>
+    </w:p>
+  </w:endnote>
+</w:endnotes>
+</file>
+
+<file path=word/footer1.xml><?xml version="1.0" encoding="utf-8"?>
+<w:ftr xmlns:wpc="http://schemas.microsoft.com/office/word/2010/wordprocessingCanvas" xmlns:mc="http://schemas.openxmlformats.org/markup-compatibility/2006" xmlns:o="urn:schemas-microsoft-com:office:office" xmlns:r="http://schemas.openxmlformats.org/officeDocument/2006/relationships" xmlns:m="http://schemas.openxmlformats.org/officeDocument/2006/math" xmlns:v="urn:schemas-microsoft-com:vml" xmlns:wp14="http://schemas.microsoft.com/office/word/2010/wordprocessingDrawing" xmlns:wp="http://schemas.openxmlformats.org/drawingml/2006/wordprocessingDrawing" xmlns:w10="urn:schemas-microsoft-com:office:word" xmlns:w="http://schemas.openxmlformats.org/wordprocessingml/2006/main" xmlns:w14="http://schemas.microsoft.com/office/word/2010/wordml" xmlns:wpg="http://schemas.microsoft.com/office/word/2010/wordprocessingGroup" xmlns:wpi="http://schemas.microsoft.com/office/word/2010/wordprocessingInk" xmlns:wne="http://schemas.microsoft.com/office/word/2006/wordml" xmlns:wps="http://schemas.microsoft.com/office/word/2010/wordprocessingShape" mc:Ignorable="w14 wp14">
+  <w:sdt>
+    <w:sdtPr>
+      <w:id w:val="297882463"/>
+      <w:docPartObj>
+        <w:docPartGallery w:val="Page Numbers (Bottom of Page)"/>
+        <w:docPartUnique/>
+      </w:docPartObj>
+    </w:sdtPr>
+    <w:sdtEndPr>
+      <w:rPr>
+        <w:noProof/>
+      </w:rPr>
+    </w:sdtEndPr>
+    <w:sdtContent>
+      <w:p>
+        <w:pPr>
+          <w:pStyle w:val="Footer"/>
+          <w:jc w:val="right"/>
+        </w:pPr>
+        <w:r>
+          <w:fldChar w:fldCharType="begin"/>
+        </w:r>
+        <w:r>
+          <w:instrText xml:space="preserve"> PAGE   \* MERGEFORMAT </w:instrText>
+        </w:r>
+        <w:r>
+          <w:fldChar w:fldCharType="separate"/>
+        </w:r>
+        <w:r>
+          <w:rPr>
+            <w:noProof/>
+          </w:rPr>
+          <w:t>11</w:t>
+        </w:r>
+        <w:r>
+          <w:rPr>
+            <w:noProof/>
+          </w:rPr>
+          <w:fldChar w:fldCharType="end"/>
+        </w:r>
+      </w:p>
+    </w:sdtContent>
+  </w:sdt>
+  <w:p>
+    <w:pPr>
+      <w:pStyle w:val="Footer"/>
+    </w:pPr>
+  </w:p>
+</w:ftr>
+</file>
+
+<file path=word/footnotes.xml><?xml version="1.0" encoding="utf-8"?>
+<w:footnotes xmlns:wpc="http://schemas.microsoft.com/office/word/2010/wordprocessingCanvas" xmlns:mc="http://schemas.openxmlformats.org/markup-compatibility/2006" xmlns:o="urn:schemas-microsoft-com:office:office" xmlns:r="http://schemas.openxmlformats.org/officeDocument/2006/relationships" xmlns:m="http://schemas.openxmlformats.org/officeDocument/2006/math" xmlns:v="urn:schemas-microsoft-com:vml" xmlns:wp14="http://schemas.microsoft.com/office/word/2010/wordprocessingDrawing" xmlns:wp="http://schemas.openxmlformats.org/drawingml/2006/wordprocessingDrawing" xmlns:w10="urn:schemas-microsoft-com:office:word" xmlns:w="http://schemas.openxmlformats.org/wordprocessingml/2006/main" xmlns:w14="http://schemas.microsoft.com/office/word/2010/wordml" xmlns:wpg="http://schemas.microsoft.com/office/word/2010/wordprocessingGroup" xmlns:wpi="http://schemas.microsoft.com/office/word/2010/wordprocessingInk" xmlns:wne="http://schemas.microsoft.com/office/word/2006/wordml" xmlns:wps="http://schemas.microsoft.com/office/word/2010/wordprocessingShape" mc:Ignorable="w14 wp14">
+  <w:footnote w:type="separator" w:id="-1">
+    <w:p>
+      <w:pPr>
+        <w:spacing w:after="0" w:line="240" w:lineRule="auto"/>
+      </w:pPr>
+      <w:r>
+        <w:separator/>
+      </w:r>
+    </w:p>
+  </w:footnote>
+  <w:footnote w:type="continuationSeparator" w:id="0">
+    <w:p>
+      <w:pPr>
+        <w:spacing w:after="0" w:line="240" w:lineRule="auto"/>
+      </w:pPr>
+      <w:r>
+        <w:continuationSeparator/>
+      </w:r>
+    </w:p>
+  </w:footnote>
+</w:footnotes>
 </file>
 
 <file path=word/styles.xml><?xml version="1.0" encoding="utf-8"?>
@@ -6483,6 +6667,50 @@
         <w:insideV w:val="single" w:sz="4" w:space="0" w:color="auto"/>
       </w:tblBorders>
     </w:tblPr>
+  </w:style>
+  <w:style w:type="paragraph" w:styleId="Header">
+    <w:name w:val="header"/>
+    <w:basedOn w:val="Normal"/>
+    <w:link w:val="HeaderChar"/>
+    <w:uiPriority w:val="99"/>
+    <w:unhideWhenUsed/>
+    <w:rsid w:val="003E39BD"/>
+    <w:pPr>
+      <w:tabs>
+        <w:tab w:val="center" w:pos="4513"/>
+        <w:tab w:val="right" w:pos="9026"/>
+      </w:tabs>
+      <w:spacing w:after="0" w:line="240" w:lineRule="auto"/>
+    </w:pPr>
+  </w:style>
+  <w:style w:type="character" w:customStyle="1" w:styleId="HeaderChar">
+    <w:name w:val="Header Char"/>
+    <w:basedOn w:val="DefaultParagraphFont"/>
+    <w:link w:val="Header"/>
+    <w:uiPriority w:val="99"/>
+    <w:rsid w:val="003E39BD"/>
+  </w:style>
+  <w:style w:type="paragraph" w:styleId="Footer">
+    <w:name w:val="footer"/>
+    <w:basedOn w:val="Normal"/>
+    <w:link w:val="FooterChar"/>
+    <w:uiPriority w:val="99"/>
+    <w:unhideWhenUsed/>
+    <w:rsid w:val="003E39BD"/>
+    <w:pPr>
+      <w:tabs>
+        <w:tab w:val="center" w:pos="4513"/>
+        <w:tab w:val="right" w:pos="9026"/>
+      </w:tabs>
+      <w:spacing w:after="0" w:line="240" w:lineRule="auto"/>
+    </w:pPr>
+  </w:style>
+  <w:style w:type="character" w:customStyle="1" w:styleId="FooterChar">
+    <w:name w:val="Footer Char"/>
+    <w:basedOn w:val="DefaultParagraphFont"/>
+    <w:link w:val="Footer"/>
+    <w:uiPriority w:val="99"/>
+    <w:rsid w:val="003E39BD"/>
   </w:style>
 </w:styles>
 </file>
@@ -6917,90 +7145,56 @@
       </w:tblBorders>
     </w:tblPr>
   </w:style>
+  <w:style w:type="paragraph" w:styleId="Header">
+    <w:name w:val="header"/>
+    <w:basedOn w:val="Normal"/>
+    <w:link w:val="HeaderChar"/>
+    <w:uiPriority w:val="99"/>
+    <w:unhideWhenUsed/>
+    <w:rsid w:val="003E39BD"/>
+    <w:pPr>
+      <w:tabs>
+        <w:tab w:val="center" w:pos="4513"/>
+        <w:tab w:val="right" w:pos="9026"/>
+      </w:tabs>
+      <w:spacing w:after="0" w:line="240" w:lineRule="auto"/>
+    </w:pPr>
+  </w:style>
+  <w:style w:type="character" w:customStyle="1" w:styleId="HeaderChar">
+    <w:name w:val="Header Char"/>
+    <w:basedOn w:val="DefaultParagraphFont"/>
+    <w:link w:val="Header"/>
+    <w:uiPriority w:val="99"/>
+    <w:rsid w:val="003E39BD"/>
+  </w:style>
+  <w:style w:type="paragraph" w:styleId="Footer">
+    <w:name w:val="footer"/>
+    <w:basedOn w:val="Normal"/>
+    <w:link w:val="FooterChar"/>
+    <w:uiPriority w:val="99"/>
+    <w:unhideWhenUsed/>
+    <w:rsid w:val="003E39BD"/>
+    <w:pPr>
+      <w:tabs>
+        <w:tab w:val="center" w:pos="4513"/>
+        <w:tab w:val="right" w:pos="9026"/>
+      </w:tabs>
+      <w:spacing w:after="0" w:line="240" w:lineRule="auto"/>
+    </w:pPr>
+  </w:style>
+  <w:style w:type="character" w:customStyle="1" w:styleId="FooterChar">
+    <w:name w:val="Footer Char"/>
+    <w:basedOn w:val="DefaultParagraphFont"/>
+    <w:link w:val="Footer"/>
+    <w:uiPriority w:val="99"/>
+    <w:rsid w:val="003E39BD"/>
+  </w:style>
 </w:styles>
 </file>
 
 <file path=word/glossary/document.xml><?xml version="1.0" encoding="utf-8"?>
 <w:glossaryDocument xmlns:wpc="http://schemas.microsoft.com/office/word/2010/wordprocessingCanvas" xmlns:mc="http://schemas.openxmlformats.org/markup-compatibility/2006" xmlns:o="urn:schemas-microsoft-com:office:office" xmlns:r="http://schemas.openxmlformats.org/officeDocument/2006/relationships" xmlns:m="http://schemas.openxmlformats.org/officeDocument/2006/math" xmlns:v="urn:schemas-microsoft-com:vml" xmlns:wp14="http://schemas.microsoft.com/office/word/2010/wordprocessingDrawing" xmlns:wp="http://schemas.openxmlformats.org/drawingml/2006/wordprocessingDrawing" xmlns:w10="urn:schemas-microsoft-com:office:word" xmlns:w="http://schemas.openxmlformats.org/wordprocessingml/2006/main" xmlns:w14="http://schemas.microsoft.com/office/word/2010/wordml" xmlns:wpg="http://schemas.microsoft.com/office/word/2010/wordprocessingGroup" xmlns:wpi="http://schemas.microsoft.com/office/word/2010/wordprocessingInk" xmlns:wne="http://schemas.microsoft.com/office/word/2006/wordml" xmlns:wps="http://schemas.microsoft.com/office/word/2010/wordprocessingShape" mc:Ignorable="w14 wp14">
   <w:docParts>
-    <w:docPart>
-      <w:docPartPr>
-        <w:name w:val="024BC556613C4CF7BEAF568CF89D7737"/>
-        <w:category>
-          <w:name w:val="General"/>
-          <w:gallery w:val="placeholder"/>
-        </w:category>
-        <w:types>
-          <w:type w:val="bbPlcHdr"/>
-        </w:types>
-        <w:behaviors>
-          <w:behavior w:val="content"/>
-        </w:behaviors>
-        <w:guid w:val="{7418783F-45D1-4156-BB5F-521FC82F8C30}"/>
-      </w:docPartPr>
-      <w:docPartBody>
-        <w:p>
-          <w:pPr>
-            <w:pStyle w:val="024BC556613C4CF7BEAF568CF89D7737"/>
-          </w:pPr>
-          <w:r>
-            <w:t>Type chapter title (level 1)</w:t>
-          </w:r>
-        </w:p>
-      </w:docPartBody>
-    </w:docPart>
-    <w:docPart>
-      <w:docPartPr>
-        <w:name w:val="127FF2133B6C4A9FB28EC74F67D36581"/>
-        <w:category>
-          <w:name w:val="General"/>
-          <w:gallery w:val="placeholder"/>
-        </w:category>
-        <w:types>
-          <w:type w:val="bbPlcHdr"/>
-        </w:types>
-        <w:behaviors>
-          <w:behavior w:val="content"/>
-        </w:behaviors>
-        <w:guid w:val="{0390A6C1-9B29-49A9-B657-6935CD7F70FC}"/>
-      </w:docPartPr>
-      <w:docPartBody>
-        <w:p>
-          <w:pPr>
-            <w:pStyle w:val="127FF2133B6C4A9FB28EC74F67D36581"/>
-          </w:pPr>
-          <w:r>
-            <w:t>Type chapter title (level 2)</w:t>
-          </w:r>
-        </w:p>
-      </w:docPartBody>
-    </w:docPart>
-    <w:docPart>
-      <w:docPartPr>
-        <w:name w:val="7FEF5D85B89B4DF89E0D056AA549A363"/>
-        <w:category>
-          <w:name w:val="General"/>
-          <w:gallery w:val="placeholder"/>
-        </w:category>
-        <w:types>
-          <w:type w:val="bbPlcHdr"/>
-        </w:types>
-        <w:behaviors>
-          <w:behavior w:val="content"/>
-        </w:behaviors>
-        <w:guid w:val="{639D2A4E-084D-425C-AFAF-04FA4886A8A2}"/>
-      </w:docPartPr>
-      <w:docPartBody>
-        <w:p>
-          <w:pPr>
-            <w:pStyle w:val="7FEF5D85B89B4DF89E0D056AA549A363"/>
-          </w:pPr>
-          <w:r>
-            <w:t>Type chapter title (level 3)</w:t>
-          </w:r>
-        </w:p>
-      </w:docPartBody>
-    </w:docPart>
     <w:docPart>
       <w:docPartPr>
         <w:name w:val="7E4710F7D06D4147B03B6F852829E820"/>
@@ -7123,6 +7317,8 @@
     <w:rsidRoot w:val="004A7FE3"/>
     <w:rsid w:val="004A7FE3"/>
     <w:rsid w:val="00DA7DE7"/>
+    <w:rsid w:val="00E05A21"/>
+    <w:rsid w:val="00E46946"/>
   </w:rsids>
   <m:mathPr>
     <m:mathFont m:val="Cambria Math"/>
@@ -7893,7 +8089,7 @@
 </file>
 
 <file path=customXml/itemProps1.xml><?xml version="1.0" encoding="utf-8"?>
-<ds:datastoreItem xmlns:ds="http://schemas.openxmlformats.org/officeDocument/2006/customXml" ds:itemID="{658256B9-97D4-489E-9BA9-8006085DEAA6}">
+<ds:datastoreItem xmlns:ds="http://schemas.openxmlformats.org/officeDocument/2006/customXml" ds:itemID="{88FA8359-EE31-4D06-A295-BF8826A80813}">
   <ds:schemaRefs>
     <ds:schemaRef ds:uri="http://schemas.openxmlformats.org/officeDocument/2006/bibliography"/>
   </ds:schemaRefs>

</xml_diff>